<commit_message>
Sprint 1 planning word
</commit_message>
<xml_diff>
--- a/Rapport/Rapport v0.3.docx
+++ b/Rapport/Rapport v0.3.docx
@@ -1,7 +1,8 @@
 
 <file path=word/document.xml><?xml version="1.0" encoding="utf-8"?>
-<w:document xmlns:wpc="http://schemas.microsoft.com/office/word/2010/wordprocessingCanvas" xmlns:cx="http://schemas.microsoft.com/office/drawing/2014/chartex" xmlns:cx1="http://schemas.microsoft.com/office/drawing/2015/9/8/chartex" xmlns:cx2="http://schemas.microsoft.com/office/drawing/2015/10/21/chartex" xmlns:cx3="http://schemas.microsoft.com/office/drawing/2016/5/9/chartex" xmlns:cx4="http://schemas.microsoft.com/office/drawing/2016/5/10/chartex" xmlns:cx5="http://schemas.microsoft.com/office/drawing/2016/5/11/chartex" xmlns:cx6="http://schemas.microsoft.com/office/drawing/2016/5/12/chartex" xmlns:cx7="http://schemas.microsoft.com/office/drawing/2016/5/13/chartex" xmlns:cx8="http://schemas.microsoft.com/office/drawing/2016/5/14/chartex" xmlns:mc="http://schemas.openxmlformats.org/markup-compatibility/2006" xmlns:aink="http://schemas.microsoft.com/office/drawing/2016/ink" xmlns:am3d="http://schemas.microsoft.com/office/drawing/2017/model3d" xmlns:o="urn:schemas-microsoft-com:office:office" xmlns:r="http://schemas.openxmlformats.org/officeDocument/2006/relationships" xmlns:m="http://schemas.openxmlformats.org/officeDocument/2006/math" xmlns:v="urn:schemas-microsoft-com:vml" xmlns:wp14="http://schemas.microsoft.com/office/word/2010/wordprocessingDrawing" xmlns:wp="http://schemas.openxmlformats.org/drawingml/2006/wordprocessingDrawing" xmlns:w10="urn:schemas-microsoft-com:office:word" xmlns:w="http://schemas.openxmlformats.org/wordprocessingml/2006/main" xmlns:w14="http://schemas.microsoft.com/office/word/2010/wordml" xmlns:w15="http://schemas.microsoft.com/office/word/2012/wordml" xmlns:w16cid="http://schemas.microsoft.com/office/word/2016/wordml/cid" xmlns:w16se="http://schemas.microsoft.com/office/word/2015/wordml/symex" xmlns:wpg="http://schemas.microsoft.com/office/word/2010/wordprocessingGroup" xmlns:wpi="http://schemas.microsoft.com/office/word/2010/wordprocessingInk" xmlns:wne="http://schemas.microsoft.com/office/word/2006/wordml" xmlns:wps="http://schemas.microsoft.com/office/word/2010/wordprocessingShape" mc:Ignorable="w14 w15 w16se w16cid wp14">
+<w:document xmlns:wpc="http://schemas.microsoft.com/office/word/2010/wordprocessingCanvas" xmlns:mo="http://schemas.microsoft.com/office/mac/office/2008/main" xmlns:mc="http://schemas.openxmlformats.org/markup-compatibility/2006" xmlns:mv="urn:schemas-microsoft-com:mac:vml" xmlns:o="urn:schemas-microsoft-com:office:office" xmlns:r="http://schemas.openxmlformats.org/officeDocument/2006/relationships" xmlns:m="http://schemas.openxmlformats.org/officeDocument/2006/math" xmlns:v="urn:schemas-microsoft-com:vml" xmlns:wp14="http://schemas.microsoft.com/office/word/2010/wordprocessingDrawing" xmlns:wp="http://schemas.openxmlformats.org/drawingml/2006/wordprocessingDrawing" xmlns:w10="urn:schemas-microsoft-com:office:word" xmlns:w="http://schemas.openxmlformats.org/wordprocessingml/2006/main" xmlns:w14="http://schemas.microsoft.com/office/word/2010/wordml" xmlns:w15="http://schemas.microsoft.com/office/word/2012/wordml" xmlns:wpg="http://schemas.microsoft.com/office/word/2010/wordprocessingGroup" xmlns:wpi="http://schemas.microsoft.com/office/word/2010/wordprocessingInk" xmlns:wne="http://schemas.microsoft.com/office/word/2006/wordml" xmlns:wps="http://schemas.microsoft.com/office/word/2010/wordprocessingShape" mc:Ignorable="w14 w15 wp14">
   <w:body>
+    <w:p/>
     <w:sdt>
       <w:sdtPr>
         <w:id w:val="-754742384"/>
@@ -357,9 +358,9 @@
               </mc:Choice>
               <mc:Fallback>
                 <w:pict>
-                  <v:group w14:anchorId="4446602D" id="Gruppe 125" o:spid="_x0000_s1026" style="position:absolute;margin-left:0;margin-top:0;width:540pt;height:556.55pt;z-index:-251657216;mso-width-percent:1154;mso-height-percent:670;mso-top-percent:45;mso-position-horizontal:center;mso-position-horizontal-relative:margin;mso-position-vertical-relative:page;mso-width-percent:1154;mso-height-percent:670;mso-top-percent:45;mso-width-relative:margin" coordsize="55613,54044" o:gfxdata="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">
+                  <v:group w14:anchorId="4446602D" id="Gruppe 125" o:spid="_x0000_s1026" style="position:absolute;margin-left:0;margin-top:0;width:540pt;height:556.55pt;z-index:-251657216;mso-width-percent:1154;mso-height-percent:670;mso-top-percent:45;mso-position-horizontal:center;mso-position-horizontal-relative:margin;mso-position-vertical-relative:page;mso-width-percent:1154;mso-height-percent:670;mso-top-percent:45;mso-width-relative:margin" coordsize="5561330,5404485" o:gfxdata="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">
                     <o:lock v:ext="edit" aspectratio="t"/>
-                    <v:shape id="Kombinationstegning 10" o:spid="_x0000_s1027" style="position:absolute;width:55575;height:54044;visibility:visible;mso-wrap-style:square;v-text-anchor:bottom" coordsize="720,700" o:spt="100" o:gfxdata="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" adj="-11796480,,5400" path="m,c,644,,644,,644v23,6,62,14,113,21c250,685,476,700,720,644v,-27,,-27,,-27c720,,720,,720,,,,,,,e" fillcolor="#4f6d5c [2994]" stroked="f">
+                    <v:shape id="Kombinationstegning 10" o:spid="_x0000_s1027" style="position:absolute;width:5557520;height:5404485;visibility:visible;mso-wrap-style:square;v-text-anchor:bottom" coordsize="720,700" o:spt="100" o:gfxdata="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" adj="-11796480,,5400" path="m0,0c0,644,,644,,644,23,650,62,658,113,665,250,685,476,700,720,644,720,617,720,617,720,617,720,,720,,720,,,,,,,0e" fillcolor="#4f6d5c [2994]" stroked="f">
                       <v:fill color2="#2b3b32 [2018]" rotate="t" colors="0 #607a6b;.5 #4a6757;1 #344e40" focus="100%" type="gradient">
                         <o:fill v:ext="view" type="gradientUnscaled"/>
                       </v:fill>
@@ -433,7 +434,7 @@
                         </w:txbxContent>
                       </v:textbox>
                     </v:shape>
-                    <v:shape id="Kombinationstegning 11" o:spid="_x0000_s1028" style="position:absolute;left:8763;top:47697;width:46850;height:5099;visibility:visible;mso-wrap-style:square;v-text-anchor:bottom" coordsize="607,66" o:gfxdata="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" path="m607,c450,44,300,57,176,57,109,57,49,53,,48,66,58,152,66,251,66,358,66,480,56,607,27,607,,607,,607,e" fillcolor="white [3212]" stroked="f">
+                    <v:shape id="Kombinationstegning 11" o:spid="_x0000_s1028" style="position:absolute;left:876300;top:4769783;width:4685030;height:509905;visibility:visible;mso-wrap-style:square;v-text-anchor:bottom" coordsize="607,66" o:gfxdata="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" path="m607,0c450,44,300,57,176,57,109,57,49,53,,48,66,58,152,66,251,66,358,66,480,56,607,27,607,,607,,607,0e" fillcolor="white [3212]" stroked="f">
                       <v:fill opacity="19789f"/>
                       <v:path arrowok="t" o:connecttype="custom" o:connectlocs="4685030,0;1358427,440373;0,370840;1937302,509905;4685030,208598;4685030,0" o:connectangles="0,0,0,0,0,0"/>
                     </v:shape>
@@ -530,11 +531,11 @@
               </mc:Choice>
               <mc:Fallback>
                 <w:pict>
-                  <v:shapetype w14:anchorId="0A98B2F7" id="_x0000_t202" coordsize="21600,21600" o:spt="202" path="m,l,21600r21600,l21600,xe">
+                  <v:shapetype w14:anchorId="0A98B2F7" id="_x0000_t202" coordsize="21600,21600" o:spt="202" path="m0,0l0,21600,21600,21600,21600,0xe">
                     <v:stroke joinstyle="miter"/>
                     <v:path gradientshapeok="t" o:connecttype="rect"/>
                   </v:shapetype>
-                  <v:shape id="Tekstfelt 128" o:spid="_x0000_s1029" type="#_x0000_t202" style="position:absolute;margin-left:0;margin-top:0;width:556.1pt;height:16.5pt;z-index:251662336;visibility:visible;mso-wrap-style:square;mso-width-percent:1154;mso-height-percent:0;mso-wrap-distance-left:9pt;mso-wrap-distance-top:0;mso-wrap-distance-right:9pt;mso-wrap-distance-bottom:0;mso-position-horizontal:center;mso-position-horizontal-relative:page;mso-position-vertical:bottom;mso-position-vertical-relative:margin;mso-width-percent:1154;mso-height-percent:0;mso-width-relative:margin;mso-height-relative:margin;v-text-anchor:bottom" o:gfxdata="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" filled="f" stroked="f" strokeweight=".5pt">
+                  <v:shape id="Tekstfelt 128" o:spid="_x0000_s1029" type="#_x0000_t202" style="position:absolute;margin-left:0;margin-top:0;width:556.1pt;height:16.5pt;z-index:251662336;visibility:visible;mso-wrap-style:square;mso-width-percent:1154;mso-height-percent:0;mso-wrap-distance-left:9pt;mso-wrap-distance-top:0;mso-wrap-distance-right:9pt;mso-wrap-distance-bottom:0;mso-position-horizontal:center;mso-position-horizontal-relative:page;mso-position-vertical:bottom;mso-position-vertical-relative:margin;mso-width-percent:1154;mso-height-percent:0;mso-width-relative:margin;mso-height-relative:margin;v-text-anchor:bottom" o:gfxdata="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" filled="f" stroked="f" strokeweight=".5pt">
                     <v:textbox style="mso-fit-shape-to-text:t" inset="1in,0,86.4pt,0">
                       <w:txbxContent>
                         <w:p>
@@ -719,7 +720,7 @@
               </mc:Choice>
               <mc:Fallback>
                 <w:pict>
-                  <v:shape w14:anchorId="39E0D150" id="Tekstfelt 129" o:spid="_x0000_s1030" type="#_x0000_t202" style="position:absolute;margin-left:0;margin-top:0;width:556.1pt;height:38.25pt;z-index:251661312;visibility:visible;mso-wrap-style:square;mso-width-percent:1154;mso-height-percent:0;mso-top-percent:790;mso-wrap-distance-left:9pt;mso-wrap-distance-top:0;mso-wrap-distance-right:9pt;mso-wrap-distance-bottom:0;mso-position-horizontal:center;mso-position-horizontal-relative:page;mso-position-vertical-relative:page;mso-width-percent:1154;mso-height-percent:0;mso-top-percent:790;mso-width-relative:margin;mso-height-relative:margin;v-text-anchor:top" o:gfxdata="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" filled="f" stroked="f" strokeweight=".5pt">
+                  <v:shape w14:anchorId="39E0D150" id="Tekstfelt 129" o:spid="_x0000_s1030" type="#_x0000_t202" style="position:absolute;margin-left:0;margin-top:0;width:556.1pt;height:38.25pt;z-index:251661312;visibility:visible;mso-wrap-style:square;mso-width-percent:1154;mso-height-percent:0;mso-top-percent:790;mso-wrap-distance-left:9pt;mso-wrap-distance-top:0;mso-wrap-distance-right:9pt;mso-wrap-distance-bottom:0;mso-position-horizontal:center;mso-position-horizontal-relative:page;mso-position-vertical-relative:page;mso-width-percent:1154;mso-height-percent:0;mso-top-percent:790;mso-width-relative:margin;mso-height-relative:margin;v-text-anchor:top" o:gfxdata="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" filled="f" stroked="f" strokeweight=".5pt">
                     <v:textbox style="mso-fit-shape-to-text:t" inset="1in,0,86.4pt,0">
                       <w:txbxContent>
                         <w:sdt>
@@ -939,7 +940,8 @@
               </mc:Choice>
               <mc:Fallback>
                 <w:pict>
-                  <v:rect w14:anchorId="7CECF08B" id="Rektangel 130" o:spid="_x0000_s1031" style="position:absolute;margin-left:-4.4pt;margin-top:0;width:46.8pt;height:77.75pt;z-index:251660288;visibility:visible;mso-wrap-style:square;mso-width-percent:76;mso-height-percent:98;mso-top-percent:23;mso-wrap-distance-left:9pt;mso-wrap-distance-top:0;mso-wrap-distance-right:9pt;mso-wrap-distance-bottom:0;mso-position-horizontal:right;mso-position-horizontal-relative:margin;mso-position-vertical-relative:page;mso-width-percent:76;mso-height-percent:98;mso-top-percent:23;mso-width-relative:page;mso-height-relative:page;v-text-anchor:bottom" o:gfxdata="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" fillcolor="#549e39 [3204]" stroked="f" strokeweight="1pt">
+                  <v:rect w14:anchorId="7CECF08B" id="Rektangel 130" o:spid="_x0000_s1031" style="position:absolute;margin-left:-4.4pt;margin-top:0;width:46.8pt;height:77.75pt;z-index:251660288;visibility:visible;mso-wrap-style:square;mso-width-percent:76;mso-height-percent:98;mso-top-percent:23;mso-wrap-distance-left:9pt;mso-wrap-distance-top:0;mso-wrap-distance-right:9pt;mso-wrap-distance-bottom:0;mso-position-horizontal:right;mso-position-horizontal-relative:margin;mso-position-vertical-relative:page;mso-width-percent:76;mso-height-percent:98;mso-top-percent:23;mso-width-relative:page;mso-height-relative:page;v-text-anchor:bottom" o:gfxdata="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" fillcolor="#549e39 [3204]" stroked="f" strokeweight="1pt">
+                    <v:path arrowok="t"/>
                     <o:lock v:ext="edit" aspectratio="t"/>
                     <v:textbox inset="3.6pt,,3.6pt">
                       <w:txbxContent>
@@ -1065,7 +1067,7 @@
           <w:hyperlink w:anchor="_Toc529393452" w:history="1">
             <w:r>
               <w:rPr>
-                <w:rStyle w:val="Hyperlink"/>
+                <w:rStyle w:val="Llink"/>
                 <w:noProof/>
               </w:rPr>
               <w:t>Introduktion</w:t>
@@ -1136,7 +1138,7 @@
           <w:hyperlink w:anchor="_Toc529393453" w:history="1">
             <w:r>
               <w:rPr>
-                <w:rStyle w:val="Hyperlink"/>
+                <w:rStyle w:val="Llink"/>
                 <w:noProof/>
               </w:rPr>
               <w:t>Opsætning</w:t>
@@ -1207,7 +1209,7 @@
           <w:hyperlink w:anchor="_Toc529393454" w:history="1">
             <w:r>
               <w:rPr>
-                <w:rStyle w:val="Hyperlink"/>
+                <w:rStyle w:val="Llink"/>
                 <w:noProof/>
               </w:rPr>
               <w:t>Rollefordeling og ansvarsområder*</w:t>
@@ -1278,7 +1280,7 @@
           <w:hyperlink w:anchor="_Toc529393455" w:history="1">
             <w:r>
               <w:rPr>
-                <w:rStyle w:val="Hyperlink"/>
+                <w:rStyle w:val="Llink"/>
                 <w:noProof/>
               </w:rPr>
               <w:t>Arbejdsmiljø</w:t>
@@ -1349,7 +1351,7 @@
           <w:hyperlink w:anchor="_Toc529393456" w:history="1">
             <w:r>
               <w:rPr>
-                <w:rStyle w:val="Hyperlink"/>
+                <w:rStyle w:val="Llink"/>
                 <w:noProof/>
               </w:rPr>
               <w:t>Coding standards</w:t>
@@ -1420,7 +1422,7 @@
           <w:hyperlink w:anchor="_Toc529393457" w:history="1">
             <w:r>
               <w:rPr>
-                <w:rStyle w:val="Hyperlink"/>
+                <w:rStyle w:val="Llink"/>
                 <w:noProof/>
               </w:rPr>
               <w:t>Patterns</w:t>
@@ -1491,7 +1493,7 @@
           <w:hyperlink w:anchor="_Toc529393458" w:history="1">
             <w:r>
               <w:rPr>
-                <w:rStyle w:val="Hyperlink"/>
+                <w:rStyle w:val="Llink"/>
                 <w:noProof/>
               </w:rPr>
               <w:t>Udviklingsmodel</w:t>
@@ -1562,7 +1564,7 @@
           <w:hyperlink w:anchor="_Toc529393459" w:history="1">
             <w:r>
               <w:rPr>
-                <w:rStyle w:val="Hyperlink"/>
+                <w:rStyle w:val="Llink"/>
                 <w:noProof/>
               </w:rPr>
               <w:t>Argumentation</w:t>
@@ -1633,7 +1635,7 @@
           <w:hyperlink w:anchor="_Toc529393460" w:history="1">
             <w:r>
               <w:rPr>
-                <w:rStyle w:val="Hyperlink"/>
+                <w:rStyle w:val="Llink"/>
                 <w:noProof/>
               </w:rPr>
               <w:t>Retningslinjer for udviklingsmodellen</w:t>
@@ -1704,7 +1706,7 @@
           <w:hyperlink w:anchor="_Toc529393461" w:history="1">
             <w:r>
               <w:rPr>
-                <w:rStyle w:val="Hyperlink"/>
+                <w:rStyle w:val="Llink"/>
                 <w:noProof/>
               </w:rPr>
               <w:t>Analyse</w:t>
@@ -1775,7 +1777,7 @@
           <w:hyperlink w:anchor="_Toc529393462" w:history="1">
             <w:r>
               <w:rPr>
-                <w:rStyle w:val="Hyperlink"/>
+                <w:rStyle w:val="Llink"/>
                 <w:noProof/>
               </w:rPr>
               <w:t>Kunden</w:t>
@@ -1846,7 +1848,7 @@
           <w:hyperlink w:anchor="_Toc529393463" w:history="1">
             <w:r>
               <w:rPr>
-                <w:rStyle w:val="Hyperlink"/>
+                <w:rStyle w:val="Llink"/>
                 <w:noProof/>
               </w:rPr>
               <w:t>Kundekontrakt</w:t>
@@ -1917,7 +1919,7 @@
           <w:hyperlink w:anchor="_Toc529393464" w:history="1">
             <w:r>
               <w:rPr>
-                <w:rStyle w:val="Hyperlink"/>
+                <w:rStyle w:val="Llink"/>
                 <w:noProof/>
               </w:rPr>
               <w:t>Interessentanalyse</w:t>
@@ -1988,7 +1990,7 @@
           <w:hyperlink w:anchor="_Toc529393465" w:history="1">
             <w:r>
               <w:rPr>
-                <w:rStyle w:val="Hyperlink"/>
+                <w:rStyle w:val="Llink"/>
                 <w:noProof/>
               </w:rPr>
               <w:t>Kravspecifikation</w:t>
@@ -2059,7 +2061,7 @@
           <w:hyperlink w:anchor="_Toc529393466" w:history="1">
             <w:r>
               <w:rPr>
-                <w:rStyle w:val="Hyperlink"/>
+                <w:rStyle w:val="Llink"/>
                 <w:noProof/>
               </w:rPr>
               <w:t>Scope</w:t>
@@ -2130,7 +2132,7 @@
           <w:hyperlink w:anchor="_Toc529393467" w:history="1">
             <w:r>
               <w:rPr>
-                <w:rStyle w:val="Hyperlink"/>
+                <w:rStyle w:val="Llink"/>
                 <w:noProof/>
               </w:rPr>
               <w:t>User storys</w:t>
@@ -2201,7 +2203,7 @@
           <w:hyperlink w:anchor="_Toc529393468" w:history="1">
             <w:r>
               <w:rPr>
-                <w:rStyle w:val="Hyperlink"/>
+                <w:rStyle w:val="Llink"/>
                 <w:noProof/>
               </w:rPr>
               <w:t>(Gantt-chart)</w:t>
@@ -2272,7 +2274,7 @@
           <w:hyperlink w:anchor="_Toc529393469" w:history="1">
             <w:r>
               <w:rPr>
-                <w:rStyle w:val="Hyperlink"/>
+                <w:rStyle w:val="Llink"/>
                 <w:noProof/>
               </w:rPr>
               <w:t>(Metrics &amp; Function points)</w:t>
@@ -2343,7 +2345,7 @@
           <w:hyperlink w:anchor="_Toc529393470" w:history="1">
             <w:r>
               <w:rPr>
-                <w:rStyle w:val="Hyperlink"/>
+                <w:rStyle w:val="Llink"/>
                 <w:noProof/>
               </w:rPr>
               <w:t>Iteration 1</w:t>
@@ -2414,7 +2416,7 @@
           <w:hyperlink w:anchor="_Toc529393471" w:history="1">
             <w:r>
               <w:rPr>
-                <w:rStyle w:val="Hyperlink"/>
+                <w:rStyle w:val="Llink"/>
                 <w:noProof/>
               </w:rPr>
               <w:t>Burndown chart 1</w:t>
@@ -2485,7 +2487,7 @@
           <w:hyperlink w:anchor="_Toc529393472" w:history="1">
             <w:r>
               <w:rPr>
-                <w:rStyle w:val="Hyperlink"/>
+                <w:rStyle w:val="Llink"/>
                 <w:noProof/>
               </w:rPr>
               <w:t>Iteration 2</w:t>
@@ -2556,7 +2558,7 @@
           <w:hyperlink w:anchor="_Toc529393473" w:history="1">
             <w:r>
               <w:rPr>
-                <w:rStyle w:val="Hyperlink"/>
+                <w:rStyle w:val="Llink"/>
                 <w:noProof/>
               </w:rPr>
               <w:t>Burndown chart 2</w:t>
@@ -2627,7 +2629,7 @@
           <w:hyperlink w:anchor="_Toc529393474" w:history="1">
             <w:r>
               <w:rPr>
-                <w:rStyle w:val="Hyperlink"/>
+                <w:rStyle w:val="Llink"/>
                 <w:noProof/>
               </w:rPr>
               <w:t>Iteration 3</w:t>
@@ -2698,7 +2700,7 @@
           <w:hyperlink w:anchor="_Toc529393475" w:history="1">
             <w:r>
               <w:rPr>
-                <w:rStyle w:val="Hyperlink"/>
+                <w:rStyle w:val="Llink"/>
                 <w:noProof/>
               </w:rPr>
               <w:t>Burndown chart 3</w:t>
@@ -2769,7 +2771,7 @@
           <w:hyperlink w:anchor="_Toc529393476" w:history="1">
             <w:r>
               <w:rPr>
-                <w:rStyle w:val="Hyperlink"/>
+                <w:rStyle w:val="Llink"/>
                 <w:noProof/>
               </w:rPr>
               <w:t>Konklusion</w:t>
@@ -2840,7 +2842,7 @@
           <w:hyperlink w:anchor="_Toc529393477" w:history="1">
             <w:r>
               <w:rPr>
-                <w:rStyle w:val="Hyperlink"/>
+                <w:rStyle w:val="Llink"/>
                 <w:noProof/>
               </w:rPr>
               <w:t>Bilag</w:t>
@@ -3133,7 +3135,7 @@
     <w:p/>
     <w:tbl>
       <w:tblPr>
-        <w:tblStyle w:val="Gittertabel4-farve1"/>
+        <w:tblStyle w:val="Gittertabel4-markeringsfarve1"/>
         <w:tblW w:w="0" w:type="auto"/>
         <w:tblLook w:val="04A0" w:firstRow="1" w:lastRow="0" w:firstColumn="1" w:lastColumn="0" w:noHBand="0" w:noVBand="1"/>
       </w:tblPr>
@@ -3487,9 +3489,219 @@
       </w:pPr>
       <w:bookmarkStart w:id="17" w:name="_Toc529393470"/>
       <w:r>
-        <w:t>Iteration 1</w:t>
+        <w:t>SPRINT</w:t>
+      </w:r>
+      <w:r>
+        <w:t xml:space="preserve"> 1</w:t>
       </w:r>
       <w:bookmarkEnd w:id="17"/>
+    </w:p>
+    <w:p/>
+    <w:p>
+      <w:pPr>
+        <w:pStyle w:val="Overskrift2"/>
+      </w:pPr>
+      <w:r>
+        <w:t>SPRINT PLANNING</w:t>
+      </w:r>
+    </w:p>
+    <w:p>
+      <w:pPr>
+        <w:rPr>
+          <w:i/>
+        </w:rPr>
+      </w:pPr>
+      <w:r>
+        <w:rPr>
+          <w:i/>
+        </w:rPr>
+        <w:t>Af Christian &amp; Matthias</w:t>
+      </w:r>
+    </w:p>
+    <w:p>
+      <w:pPr>
+        <w:pStyle w:val="Overskrift3"/>
+      </w:pPr>
+      <w:r>
+        <w:t xml:space="preserve">Hvad kan vi aflevere </w:t>
+      </w:r>
+      <w:r>
+        <w:t xml:space="preserve">som </w:t>
+      </w:r>
+      <w:r>
+        <w:t xml:space="preserve">følge af </w:t>
+      </w:r>
+      <w:proofErr w:type="gramStart"/>
+      <w:r>
+        <w:t>den kommende sprint</w:t>
+      </w:r>
+      <w:proofErr w:type="gramEnd"/>
+      <w:r>
+        <w:t>?</w:t>
+      </w:r>
+    </w:p>
+    <w:p>
+      <w:r>
+        <w:t>Vi kan aflevere et produkt, som gør det muligt for firmaer at oprette en bruger på applikationen, hvor informationerne bliver korrekt gemt i databasen. Vi vil lave en grafisk brugergrænseflade, hvor der hhv. er en underside til firmadata og en til konto-oplysninger. Når et firma opretter sig kan de derefter tilknytte forskellige kategorier til deres bruger. Derudover vil der være mulighed for at redigere disse brugeres stamdata. Når et firma har oprettet en bruger, vil de få et login som er tilknyttet, med de korrekte administrative rettigheder.</w:t>
+      </w:r>
+    </w:p>
+    <w:p>
+      <w:r>
+        <w:t>Vi vil derudover aflevere et produkt, som gør det muligt for kunder at oprette en bruger, hvor kundens interesser bliver gemt til database. Kunden får et login når de opretter en bruger og ud fra dette login får de specifikke rettigheder, som er forskellige fra et firma-login. Der vil også være grafiske sider tilknyttet til oprettelse af en kunde – herunder side til betalings-information, kunde-</w:t>
+      </w:r>
+      <w:proofErr w:type="gramStart"/>
+      <w:r>
+        <w:t>information(</w:t>
+      </w:r>
+      <w:proofErr w:type="gramEnd"/>
+      <w:r>
+        <w:t xml:space="preserve">med GDPR samtykke i mente) og en underside til deres foretrukne kategorier. Derudover vil det også være muligt for en kunde at redigere sine informationer og præferencer. </w:t>
+      </w:r>
+    </w:p>
+    <w:p>
+      <w:pPr>
+        <w:pStyle w:val="Overskrift3"/>
+      </w:pPr>
+      <w:r>
+        <w:t>Hvilke arbejdsmetoder</w:t>
+      </w:r>
+      <w:r>
+        <w:t>/værktøjer</w:t>
+      </w:r>
+      <w:r>
+        <w:t xml:space="preserve"> sk</w:t>
+      </w:r>
+      <w:r>
+        <w:t>al vi anvende</w:t>
+      </w:r>
+      <w:r>
+        <w:t>?</w:t>
+      </w:r>
+    </w:p>
+    <w:p>
+      <w:r>
+        <w:t xml:space="preserve">Vi vil i løbet af </w:t>
+      </w:r>
+      <w:proofErr w:type="gramStart"/>
+      <w:r>
+        <w:t>denne sprint</w:t>
+      </w:r>
+      <w:proofErr w:type="gramEnd"/>
+      <w:r>
+        <w:t>, arbejde i pair-</w:t>
+      </w:r>
+      <w:proofErr w:type="spellStart"/>
+      <w:r>
+        <w:t>pr</w:t>
+      </w:r>
+      <w:r>
+        <w:t>ogramming</w:t>
+      </w:r>
+      <w:proofErr w:type="spellEnd"/>
+      <w:r>
+        <w:t xml:space="preserve"> og løbende sørge for at holde vores SCRUM-</w:t>
+      </w:r>
+      <w:proofErr w:type="spellStart"/>
+      <w:r>
+        <w:t>board</w:t>
+      </w:r>
+      <w:proofErr w:type="spellEnd"/>
+      <w:r>
+        <w:t xml:space="preserve"> samt </w:t>
+      </w:r>
+      <w:proofErr w:type="spellStart"/>
+      <w:r>
+        <w:t>burndown-chart</w:t>
+      </w:r>
+      <w:proofErr w:type="spellEnd"/>
+      <w:r>
+        <w:t xml:space="preserve"> opdateret. Vi vil benytte os af JPA til at oprette samt administrere vores database. Vi vil følge vor</w:t>
+      </w:r>
+      <w:r>
+        <w:t xml:space="preserve">es aftalte </w:t>
+      </w:r>
+      <w:proofErr w:type="spellStart"/>
+      <w:r>
+        <w:t>coding</w:t>
+      </w:r>
+      <w:proofErr w:type="spellEnd"/>
+      <w:r>
+        <w:t xml:space="preserve">-standarder og arbejde ud fra aftale design-patterns, med især MVC i fokus. Vi vil benytte os af Spring til at lave </w:t>
+      </w:r>
+      <w:proofErr w:type="spellStart"/>
+      <w:r>
+        <w:t>web-applikationen</w:t>
+      </w:r>
+      <w:proofErr w:type="spellEnd"/>
+      <w:r>
+        <w:t xml:space="preserve"> og </w:t>
+      </w:r>
+      <w:proofErr w:type="spellStart"/>
+      <w:proofErr w:type="gramStart"/>
+      <w:r>
+        <w:t>bootstrap</w:t>
+      </w:r>
+      <w:proofErr w:type="spellEnd"/>
+      <w:r>
+        <w:t>(</w:t>
+      </w:r>
+      <w:proofErr w:type="gramEnd"/>
+      <w:r>
+        <w:t xml:space="preserve">eller evt. egen css) til designet af applikationen. Vi vil skrive </w:t>
+      </w:r>
+      <w:proofErr w:type="spellStart"/>
+      <w:r>
+        <w:t>acceptance</w:t>
+      </w:r>
+      <w:proofErr w:type="spellEnd"/>
+      <w:r>
+        <w:t xml:space="preserve">-tests til alle vores </w:t>
+      </w:r>
+      <w:proofErr w:type="spellStart"/>
+      <w:r>
+        <w:t>tasks</w:t>
+      </w:r>
+      <w:proofErr w:type="spellEnd"/>
+      <w:r>
+        <w:t xml:space="preserve"> og løbende sørge for at de er blevet opfyldt, før tasken kan godkendes.</w:t>
+      </w:r>
+    </w:p>
+    <w:p>
+      <w:pPr>
+        <w:pStyle w:val="Overskrift3"/>
+      </w:pPr>
+      <w:r>
+        <w:t>Sprint goal</w:t>
+      </w:r>
+    </w:p>
+    <w:p>
+      <w:r>
+        <w:t xml:space="preserve">Målet med </w:t>
+      </w:r>
+      <w:proofErr w:type="gramStart"/>
+      <w:r>
+        <w:t>denne sprint</w:t>
+      </w:r>
+      <w:proofErr w:type="gramEnd"/>
+      <w:r>
+        <w:t xml:space="preserve">, er at vi ud fra vores kundes prioriterer, kan aflevere et færdigt produkt som kan benyttes selvstændigt. Kunden har prioriteret disse </w:t>
+      </w:r>
+      <w:proofErr w:type="spellStart"/>
+      <w:r>
+        <w:t>user-stories</w:t>
+      </w:r>
+      <w:proofErr w:type="spellEnd"/>
+      <w:r>
+        <w:t>, da det er vigtigt at firmaer tidligst muligt kan oprette sig og være forberedt inden applikationen officielt bliver opført.</w:t>
+      </w:r>
+    </w:p>
+    <w:p>
+      <w:pPr>
+        <w:pStyle w:val="Overskrift3"/>
+      </w:pPr>
+      <w:r>
+        <w:t>Andet?</w:t>
+      </w:r>
     </w:p>
     <w:p/>
     <w:p>
@@ -3552,13 +3764,10 @@
         <w:pStyle w:val="Overskrift1"/>
       </w:pPr>
       <w:r>
-        <w:t>(Uformelle reviews</w:t>
+        <w:t>(Uformelle reviews)</w:t>
       </w:r>
       <w:bookmarkStart w:id="23" w:name="_GoBack"/>
       <w:bookmarkEnd w:id="23"/>
-      <w:r>
-        <w:t>)</w:t>
-      </w:r>
     </w:p>
     <w:p>
       <w:r>
@@ -3603,7 +3812,7 @@
 </file>
 
 <file path=word/endnotes.xml><?xml version="1.0" encoding="utf-8"?>
-<w:endnotes xmlns:wpc="http://schemas.microsoft.com/office/word/2010/wordprocessingCanvas" xmlns:cx="http://schemas.microsoft.com/office/drawing/2014/chartex" xmlns:cx1="http://schemas.microsoft.com/office/drawing/2015/9/8/chartex" xmlns:cx2="http://schemas.microsoft.com/office/drawing/2015/10/21/chartex" xmlns:cx3="http://schemas.microsoft.com/office/drawing/2016/5/9/chartex" xmlns:cx4="http://schemas.microsoft.com/office/drawing/2016/5/10/chartex" xmlns:cx5="http://schemas.microsoft.com/office/drawing/2016/5/11/chartex" xmlns:cx6="http://schemas.microsoft.com/office/drawing/2016/5/12/chartex" xmlns:cx7="http://schemas.microsoft.com/office/drawing/2016/5/13/chartex" xmlns:cx8="http://schemas.microsoft.com/office/drawing/2016/5/14/chartex" xmlns:mc="http://schemas.openxmlformats.org/markup-compatibility/2006" xmlns:aink="http://schemas.microsoft.com/office/drawing/2016/ink" xmlns:am3d="http://schemas.microsoft.com/office/drawing/2017/model3d" xmlns:o="urn:schemas-microsoft-com:office:office" xmlns:r="http://schemas.openxmlformats.org/officeDocument/2006/relationships" xmlns:m="http://schemas.openxmlformats.org/officeDocument/2006/math" xmlns:v="urn:schemas-microsoft-com:vml" xmlns:wp14="http://schemas.microsoft.com/office/word/2010/wordprocessingDrawing" xmlns:wp="http://schemas.openxmlformats.org/drawingml/2006/wordprocessingDrawing" xmlns:w10="urn:schemas-microsoft-com:office:word" xmlns:w="http://schemas.openxmlformats.org/wordprocessingml/2006/main" xmlns:w14="http://schemas.microsoft.com/office/word/2010/wordml" xmlns:w15="http://schemas.microsoft.com/office/word/2012/wordml" xmlns:w16cid="http://schemas.microsoft.com/office/word/2016/wordml/cid" xmlns:w16se="http://schemas.microsoft.com/office/word/2015/wordml/symex" xmlns:wpg="http://schemas.microsoft.com/office/word/2010/wordprocessingGroup" xmlns:wpi="http://schemas.microsoft.com/office/word/2010/wordprocessingInk" xmlns:wne="http://schemas.microsoft.com/office/word/2006/wordml" xmlns:wps="http://schemas.microsoft.com/office/word/2010/wordprocessingShape" mc:Ignorable="w14 w15 w16se w16cid wp14">
+<w:endnotes xmlns:wpc="http://schemas.microsoft.com/office/word/2010/wordprocessingCanvas" xmlns:mo="http://schemas.microsoft.com/office/mac/office/2008/main" xmlns:mc="http://schemas.openxmlformats.org/markup-compatibility/2006" xmlns:mv="urn:schemas-microsoft-com:mac:vml" xmlns:o="urn:schemas-microsoft-com:office:office" xmlns:r="http://schemas.openxmlformats.org/officeDocument/2006/relationships" xmlns:m="http://schemas.openxmlformats.org/officeDocument/2006/math" xmlns:v="urn:schemas-microsoft-com:vml" xmlns:wp14="http://schemas.microsoft.com/office/word/2010/wordprocessingDrawing" xmlns:wp="http://schemas.openxmlformats.org/drawingml/2006/wordprocessingDrawing" xmlns:w10="urn:schemas-microsoft-com:office:word" xmlns:w="http://schemas.openxmlformats.org/wordprocessingml/2006/main" xmlns:w14="http://schemas.microsoft.com/office/word/2010/wordml" xmlns:w15="http://schemas.microsoft.com/office/word/2012/wordml" xmlns:wpg="http://schemas.microsoft.com/office/word/2010/wordprocessingGroup" xmlns:wpi="http://schemas.microsoft.com/office/word/2010/wordprocessingInk" xmlns:wne="http://schemas.microsoft.com/office/word/2006/wordml" xmlns:wps="http://schemas.microsoft.com/office/word/2010/wordprocessingShape" mc:Ignorable="w14 w15 wp14">
   <w:endnote w:type="separator" w:id="-1">
     <w:p>
       <w:pPr>
@@ -3628,7 +3837,7 @@
 </file>
 
 <file path=word/footer1.xml><?xml version="1.0" encoding="utf-8"?>
-<w:ftr xmlns:wpc="http://schemas.microsoft.com/office/word/2010/wordprocessingCanvas" xmlns:cx="http://schemas.microsoft.com/office/drawing/2014/chartex" xmlns:cx1="http://schemas.microsoft.com/office/drawing/2015/9/8/chartex" xmlns:cx2="http://schemas.microsoft.com/office/drawing/2015/10/21/chartex" xmlns:cx3="http://schemas.microsoft.com/office/drawing/2016/5/9/chartex" xmlns:cx4="http://schemas.microsoft.com/office/drawing/2016/5/10/chartex" xmlns:cx5="http://schemas.microsoft.com/office/drawing/2016/5/11/chartex" xmlns:cx6="http://schemas.microsoft.com/office/drawing/2016/5/12/chartex" xmlns:cx7="http://schemas.microsoft.com/office/drawing/2016/5/13/chartex" xmlns:cx8="http://schemas.microsoft.com/office/drawing/2016/5/14/chartex" xmlns:mc="http://schemas.openxmlformats.org/markup-compatibility/2006" xmlns:aink="http://schemas.microsoft.com/office/drawing/2016/ink" xmlns:am3d="http://schemas.microsoft.com/office/drawing/2017/model3d" xmlns:o="urn:schemas-microsoft-com:office:office" xmlns:r="http://schemas.openxmlformats.org/officeDocument/2006/relationships" xmlns:m="http://schemas.openxmlformats.org/officeDocument/2006/math" xmlns:v="urn:schemas-microsoft-com:vml" xmlns:wp14="http://schemas.microsoft.com/office/word/2010/wordprocessingDrawing" xmlns:wp="http://schemas.openxmlformats.org/drawingml/2006/wordprocessingDrawing" xmlns:w10="urn:schemas-microsoft-com:office:word" xmlns:w="http://schemas.openxmlformats.org/wordprocessingml/2006/main" xmlns:w14="http://schemas.microsoft.com/office/word/2010/wordml" xmlns:w15="http://schemas.microsoft.com/office/word/2012/wordml" xmlns:w16cid="http://schemas.microsoft.com/office/word/2016/wordml/cid" xmlns:w16se="http://schemas.microsoft.com/office/word/2015/wordml/symex" xmlns:wpg="http://schemas.microsoft.com/office/word/2010/wordprocessingGroup" xmlns:wpi="http://schemas.microsoft.com/office/word/2010/wordprocessingInk" xmlns:wne="http://schemas.microsoft.com/office/word/2006/wordml" xmlns:wps="http://schemas.microsoft.com/office/word/2010/wordprocessingShape" mc:Ignorable="w14 w15 w16se w16cid wp14">
+<w:ftr xmlns:wpc="http://schemas.microsoft.com/office/word/2010/wordprocessingCanvas" xmlns:mo="http://schemas.microsoft.com/office/mac/office/2008/main" xmlns:mc="http://schemas.openxmlformats.org/markup-compatibility/2006" xmlns:mv="urn:schemas-microsoft-com:mac:vml" xmlns:o="urn:schemas-microsoft-com:office:office" xmlns:r="http://schemas.openxmlformats.org/officeDocument/2006/relationships" xmlns:m="http://schemas.openxmlformats.org/officeDocument/2006/math" xmlns:v="urn:schemas-microsoft-com:vml" xmlns:wp14="http://schemas.microsoft.com/office/word/2010/wordprocessingDrawing" xmlns:wp="http://schemas.openxmlformats.org/drawingml/2006/wordprocessingDrawing" xmlns:w10="urn:schemas-microsoft-com:office:word" xmlns:w="http://schemas.openxmlformats.org/wordprocessingml/2006/main" xmlns:w14="http://schemas.microsoft.com/office/word/2010/wordml" xmlns:w15="http://schemas.microsoft.com/office/word/2012/wordml" xmlns:wpg="http://schemas.microsoft.com/office/word/2010/wordprocessingGroup" xmlns:wpi="http://schemas.microsoft.com/office/word/2010/wordprocessingInk" xmlns:wne="http://schemas.microsoft.com/office/word/2006/wordml" xmlns:wps="http://schemas.microsoft.com/office/word/2010/wordprocessingShape" mc:Ignorable="w14 w15 wp14">
   <w:tbl>
     <w:tblPr>
       <w:tblpPr w:leftFromText="187" w:rightFromText="187" w:vertAnchor="page" w:horzAnchor="margin" w:tblpXSpec="center" w:tblpYSpec="bottom"/>
@@ -3712,7 +3921,7 @@
                 <w:rPr>
                   <w:noProof/>
                 </w:rPr>
-                <w:t>1</w:t>
+                <w:t>4</w:t>
               </w:r>
               <w:r>
                 <w:fldChar w:fldCharType="end"/>
@@ -3732,7 +3941,7 @@
 </file>
 
 <file path=word/footnotes.xml><?xml version="1.0" encoding="utf-8"?>
-<w:footnotes xmlns:wpc="http://schemas.microsoft.com/office/word/2010/wordprocessingCanvas" xmlns:cx="http://schemas.microsoft.com/office/drawing/2014/chartex" xmlns:cx1="http://schemas.microsoft.com/office/drawing/2015/9/8/chartex" xmlns:cx2="http://schemas.microsoft.com/office/drawing/2015/10/21/chartex" xmlns:cx3="http://schemas.microsoft.com/office/drawing/2016/5/9/chartex" xmlns:cx4="http://schemas.microsoft.com/office/drawing/2016/5/10/chartex" xmlns:cx5="http://schemas.microsoft.com/office/drawing/2016/5/11/chartex" xmlns:cx6="http://schemas.microsoft.com/office/drawing/2016/5/12/chartex" xmlns:cx7="http://schemas.microsoft.com/office/drawing/2016/5/13/chartex" xmlns:cx8="http://schemas.microsoft.com/office/drawing/2016/5/14/chartex" xmlns:mc="http://schemas.openxmlformats.org/markup-compatibility/2006" xmlns:aink="http://schemas.microsoft.com/office/drawing/2016/ink" xmlns:am3d="http://schemas.microsoft.com/office/drawing/2017/model3d" xmlns:o="urn:schemas-microsoft-com:office:office" xmlns:r="http://schemas.openxmlformats.org/officeDocument/2006/relationships" xmlns:m="http://schemas.openxmlformats.org/officeDocument/2006/math" xmlns:v="urn:schemas-microsoft-com:vml" xmlns:wp14="http://schemas.microsoft.com/office/word/2010/wordprocessingDrawing" xmlns:wp="http://schemas.openxmlformats.org/drawingml/2006/wordprocessingDrawing" xmlns:w10="urn:schemas-microsoft-com:office:word" xmlns:w="http://schemas.openxmlformats.org/wordprocessingml/2006/main" xmlns:w14="http://schemas.microsoft.com/office/word/2010/wordml" xmlns:w15="http://schemas.microsoft.com/office/word/2012/wordml" xmlns:w16cid="http://schemas.microsoft.com/office/word/2016/wordml/cid" xmlns:w16se="http://schemas.microsoft.com/office/word/2015/wordml/symex" xmlns:wpg="http://schemas.microsoft.com/office/word/2010/wordprocessingGroup" xmlns:wpi="http://schemas.microsoft.com/office/word/2010/wordprocessingInk" xmlns:wne="http://schemas.microsoft.com/office/word/2006/wordml" xmlns:wps="http://schemas.microsoft.com/office/word/2010/wordprocessingShape" mc:Ignorable="w14 w15 w16se w16cid wp14">
+<w:footnotes xmlns:wpc="http://schemas.microsoft.com/office/word/2010/wordprocessingCanvas" xmlns:mo="http://schemas.microsoft.com/office/mac/office/2008/main" xmlns:mc="http://schemas.openxmlformats.org/markup-compatibility/2006" xmlns:mv="urn:schemas-microsoft-com:mac:vml" xmlns:o="urn:schemas-microsoft-com:office:office" xmlns:r="http://schemas.openxmlformats.org/officeDocument/2006/relationships" xmlns:m="http://schemas.openxmlformats.org/officeDocument/2006/math" xmlns:v="urn:schemas-microsoft-com:vml" xmlns:wp14="http://schemas.microsoft.com/office/word/2010/wordprocessingDrawing" xmlns:wp="http://schemas.openxmlformats.org/drawingml/2006/wordprocessingDrawing" xmlns:w10="urn:schemas-microsoft-com:office:word" xmlns:w="http://schemas.openxmlformats.org/wordprocessingml/2006/main" xmlns:w14="http://schemas.microsoft.com/office/word/2010/wordml" xmlns:w15="http://schemas.microsoft.com/office/word/2012/wordml" xmlns:wpg="http://schemas.microsoft.com/office/word/2010/wordprocessingGroup" xmlns:wpi="http://schemas.microsoft.com/office/word/2010/wordprocessingInk" xmlns:wne="http://schemas.microsoft.com/office/word/2006/wordml" xmlns:wps="http://schemas.microsoft.com/office/word/2010/wordprocessingShape" mc:Ignorable="w14 w15 wp14">
   <w:footnote w:type="separator" w:id="-1">
     <w:p>
       <w:pPr>
@@ -3757,8 +3966,8 @@
 </file>
 
 <file path=word/numbering.xml><?xml version="1.0" encoding="utf-8"?>
-<w:numbering xmlns:wpc="http://schemas.microsoft.com/office/word/2010/wordprocessingCanvas" xmlns:cx="http://schemas.microsoft.com/office/drawing/2014/chartex" xmlns:cx1="http://schemas.microsoft.com/office/drawing/2015/9/8/chartex" xmlns:cx2="http://schemas.microsoft.com/office/drawing/2015/10/21/chartex" xmlns:cx3="http://schemas.microsoft.com/office/drawing/2016/5/9/chartex" xmlns:cx4="http://schemas.microsoft.com/office/drawing/2016/5/10/chartex" xmlns:cx5="http://schemas.microsoft.com/office/drawing/2016/5/11/chartex" xmlns:cx6="http://schemas.microsoft.com/office/drawing/2016/5/12/chartex" xmlns:cx7="http://schemas.microsoft.com/office/drawing/2016/5/13/chartex" xmlns:cx8="http://schemas.microsoft.com/office/drawing/2016/5/14/chartex" xmlns:mc="http://schemas.openxmlformats.org/markup-compatibility/2006" xmlns:aink="http://schemas.microsoft.com/office/drawing/2016/ink" xmlns:am3d="http://schemas.microsoft.com/office/drawing/2017/model3d" xmlns:o="urn:schemas-microsoft-com:office:office" xmlns:r="http://schemas.openxmlformats.org/officeDocument/2006/relationships" xmlns:m="http://schemas.openxmlformats.org/officeDocument/2006/math" xmlns:v="urn:schemas-microsoft-com:vml" xmlns:wp14="http://schemas.microsoft.com/office/word/2010/wordprocessingDrawing" xmlns:wp="http://schemas.openxmlformats.org/drawingml/2006/wordprocessingDrawing" xmlns:w10="urn:schemas-microsoft-com:office:word" xmlns:w="http://schemas.openxmlformats.org/wordprocessingml/2006/main" xmlns:w14="http://schemas.microsoft.com/office/word/2010/wordml" xmlns:w15="http://schemas.microsoft.com/office/word/2012/wordml" xmlns:w16cid="http://schemas.microsoft.com/office/word/2016/wordml/cid" xmlns:w16se="http://schemas.microsoft.com/office/word/2015/wordml/symex" xmlns:wpg="http://schemas.microsoft.com/office/word/2010/wordprocessingGroup" xmlns:wpi="http://schemas.microsoft.com/office/word/2010/wordprocessingInk" xmlns:wne="http://schemas.microsoft.com/office/word/2006/wordml" xmlns:wps="http://schemas.microsoft.com/office/word/2010/wordprocessingShape" mc:Ignorable="w14 w15 w16se w16cid wp14">
-  <w:abstractNum w:abstractNumId="0" w15:restartNumberingAfterBreak="0">
+<w:numbering xmlns:wpc="http://schemas.microsoft.com/office/word/2010/wordprocessingCanvas" xmlns:mo="http://schemas.microsoft.com/office/mac/office/2008/main" xmlns:mc="http://schemas.openxmlformats.org/markup-compatibility/2006" xmlns:mv="urn:schemas-microsoft-com:mac:vml" xmlns:o="urn:schemas-microsoft-com:office:office" xmlns:r="http://schemas.openxmlformats.org/officeDocument/2006/relationships" xmlns:m="http://schemas.openxmlformats.org/officeDocument/2006/math" xmlns:v="urn:schemas-microsoft-com:vml" xmlns:wp14="http://schemas.microsoft.com/office/word/2010/wordprocessingDrawing" xmlns:wp="http://schemas.openxmlformats.org/drawingml/2006/wordprocessingDrawing" xmlns:w10="urn:schemas-microsoft-com:office:word" xmlns:w="http://schemas.openxmlformats.org/wordprocessingml/2006/main" xmlns:w14="http://schemas.microsoft.com/office/word/2010/wordml" xmlns:w15="http://schemas.microsoft.com/office/word/2012/wordml" xmlns:wpg="http://schemas.microsoft.com/office/word/2010/wordprocessingGroup" xmlns:wpi="http://schemas.microsoft.com/office/word/2010/wordprocessingInk" xmlns:wne="http://schemas.microsoft.com/office/word/2006/wordml" xmlns:wps="http://schemas.microsoft.com/office/word/2010/wordprocessingShape" mc:Ignorable="w14 w15 wp14">
+  <w:abstractNum w:abstractNumId="0">
     <w:nsid w:val="164B754B"/>
     <w:multiLevelType w:val="hybridMultilevel"/>
     <w:tmpl w:val="3E722386"/>
@@ -3871,7 +4080,7 @@
       </w:rPr>
     </w:lvl>
   </w:abstractNum>
-  <w:abstractNum w:abstractNumId="1" w15:restartNumberingAfterBreak="0">
+  <w:abstractNum w:abstractNumId="1">
     <w:nsid w:val="3D856ADF"/>
     <w:multiLevelType w:val="multilevel"/>
     <w:tmpl w:val="575E1FDC"/>
@@ -4030,7 +4239,7 @@
 </file>
 
 <file path=word/styles.xml><?xml version="1.0" encoding="utf-8"?>
-<w:styles xmlns:mc="http://schemas.openxmlformats.org/markup-compatibility/2006" xmlns:r="http://schemas.openxmlformats.org/officeDocument/2006/relationships" xmlns:w="http://schemas.openxmlformats.org/wordprocessingml/2006/main" xmlns:w14="http://schemas.microsoft.com/office/word/2010/wordml" xmlns:w15="http://schemas.microsoft.com/office/word/2012/wordml" xmlns:w16cid="http://schemas.microsoft.com/office/word/2016/wordml/cid" xmlns:w16se="http://schemas.microsoft.com/office/word/2015/wordml/symex" mc:Ignorable="w14 w15 w16se w16cid">
+<w:styles xmlns:mc="http://schemas.openxmlformats.org/markup-compatibility/2006" xmlns:r="http://schemas.openxmlformats.org/officeDocument/2006/relationships" xmlns:w="http://schemas.openxmlformats.org/wordprocessingml/2006/main" xmlns:w14="http://schemas.microsoft.com/office/word/2010/wordml" xmlns:w15="http://schemas.microsoft.com/office/word/2012/wordml" mc:Ignorable="w14 w15">
   <w:docDefaults>
     <w:rPrDefault>
       <w:rPr>
@@ -4044,7 +4253,7 @@
       </w:pPr>
     </w:pPrDefault>
   </w:docDefaults>
-  <w:latentStyles w:defLockedState="0" w:defUIPriority="99" w:defSemiHidden="0" w:defUnhideWhenUsed="0" w:defQFormat="0" w:count="375">
+  <w:latentStyles w:defLockedState="0" w:defUIPriority="99" w:defSemiHidden="0" w:defUnhideWhenUsed="0" w:defQFormat="0" w:count="382">
     <w:lsdException w:name="Normal" w:uiPriority="0" w:qFormat="1"/>
     <w:lsdException w:name="heading 1" w:uiPriority="9" w:qFormat="1"/>
     <w:lsdException w:name="heading 2" w:semiHidden="1" w:uiPriority="9" w:unhideWhenUsed="1" w:qFormat="1"/>
@@ -5117,7 +5326,7 @@
       <w:ind w:left="400"/>
     </w:pPr>
   </w:style>
-  <w:style w:type="character" w:styleId="Hyperlink">
+  <w:style w:type="character" w:styleId="Llink">
     <w:name w:val="Hyperlink"/>
     <w:basedOn w:val="Standardskrifttypeiafsnit"/>
     <w:uiPriority w:val="99"/>
@@ -5148,6 +5357,7 @@
       <w:spacing w:before="0" w:after="0" w:line="240" w:lineRule="auto"/>
     </w:pPr>
     <w:tblPr>
+      <w:tblInd w:w="0" w:type="dxa"/>
       <w:tblBorders>
         <w:top w:val="single" w:sz="4" w:space="0" w:color="auto"/>
         <w:left w:val="single" w:sz="4" w:space="0" w:color="auto"/>
@@ -5156,9 +5366,15 @@
         <w:insideH w:val="single" w:sz="4" w:space="0" w:color="auto"/>
         <w:insideV w:val="single" w:sz="4" w:space="0" w:color="auto"/>
       </w:tblBorders>
+      <w:tblCellMar>
+        <w:top w:w="0" w:type="dxa"/>
+        <w:left w:w="108" w:type="dxa"/>
+        <w:bottom w:w="0" w:type="dxa"/>
+        <w:right w:w="108" w:type="dxa"/>
+      </w:tblCellMar>
     </w:tblPr>
   </w:style>
-  <w:style w:type="table" w:styleId="Listetabel3-farve1">
+  <w:style w:type="table" w:styleId="Listetabel3-markeringsfarve1">
     <w:name w:val="List Table 3 Accent 1"/>
     <w:basedOn w:val="Tabel-Normal"/>
     <w:uiPriority w:val="48"/>
@@ -5169,12 +5385,19 @@
     <w:tblPr>
       <w:tblStyleRowBandSize w:val="1"/>
       <w:tblStyleColBandSize w:val="1"/>
+      <w:tblInd w:w="0" w:type="dxa"/>
       <w:tblBorders>
         <w:top w:val="single" w:sz="4" w:space="0" w:color="549E39" w:themeColor="accent1"/>
         <w:left w:val="single" w:sz="4" w:space="0" w:color="549E39" w:themeColor="accent1"/>
         <w:bottom w:val="single" w:sz="4" w:space="0" w:color="549E39" w:themeColor="accent1"/>
         <w:right w:val="single" w:sz="4" w:space="0" w:color="549E39" w:themeColor="accent1"/>
       </w:tblBorders>
+      <w:tblCellMar>
+        <w:top w:w="0" w:type="dxa"/>
+        <w:left w:w="108" w:type="dxa"/>
+        <w:bottom w:w="0" w:type="dxa"/>
+        <w:right w:w="108" w:type="dxa"/>
+      </w:tblCellMar>
     </w:tblPr>
     <w:tblStylePr w:type="firstRow">
       <w:rPr>
@@ -5282,7 +5505,7 @@
       </w:tcPr>
     </w:tblStylePr>
   </w:style>
-  <w:style w:type="table" w:styleId="Gittertabel4-farve1">
+  <w:style w:type="table" w:styleId="Gittertabel4-markeringsfarve1">
     <w:name w:val="Grid Table 4 Accent 1"/>
     <w:basedOn w:val="Tabel-Normal"/>
     <w:uiPriority w:val="49"/>
@@ -5293,6 +5516,7 @@
     <w:tblPr>
       <w:tblStyleRowBandSize w:val="1"/>
       <w:tblStyleColBandSize w:val="1"/>
+      <w:tblInd w:w="0" w:type="dxa"/>
       <w:tblBorders>
         <w:top w:val="single" w:sz="4" w:space="0" w:color="93D07C" w:themeColor="accent1" w:themeTint="99"/>
         <w:left w:val="single" w:sz="4" w:space="0" w:color="93D07C" w:themeColor="accent1" w:themeTint="99"/>
@@ -5301,6 +5525,12 @@
         <w:insideH w:val="single" w:sz="4" w:space="0" w:color="93D07C" w:themeColor="accent1" w:themeTint="99"/>
         <w:insideV w:val="single" w:sz="4" w:space="0" w:color="93D07C" w:themeColor="accent1" w:themeTint="99"/>
       </w:tblBorders>
+      <w:tblCellMar>
+        <w:top w:w="0" w:type="dxa"/>
+        <w:left w:w="108" w:type="dxa"/>
+        <w:bottom w:w="0" w:type="dxa"/>
+        <w:right w:w="108" w:type="dxa"/>
+      </w:tblCellMar>
     </w:tblPr>
     <w:tblStylePr w:type="firstRow">
       <w:rPr>
@@ -5357,6 +5587,11 @@
         <w:shd w:val="clear" w:color="auto" w:fill="DAEFD3" w:themeFill="accent1" w:themeFillTint="33"/>
       </w:tcPr>
     </w:tblStylePr>
+  </w:style>
+  <w:style w:type="character" w:customStyle="1" w:styleId="normaltextrun">
+    <w:name w:val="normaltextrun"/>
+    <w:basedOn w:val="Standardskrifttypeiafsnit"/>
+    <w:rsid w:val="00735839"/>
   </w:style>
 </w:styles>
 </file>
@@ -5680,7 +5915,7 @@
 </file>
 
 <file path=customXml/itemProps2.xml><?xml version="1.0" encoding="utf-8"?>
-<ds:datastoreItem xmlns:ds="http://schemas.openxmlformats.org/officeDocument/2006/customXml" ds:itemID="{B1D17B04-BB9D-4DAB-8718-DD879CC6A2BB}">
+<ds:datastoreItem xmlns:ds="http://schemas.openxmlformats.org/officeDocument/2006/customXml" ds:itemID="{060EB194-70B1-4748-A315-E126CA8BB502}">
   <ds:schemaRefs>
     <ds:schemaRef ds:uri="http://schemas.openxmlformats.org/officeDocument/2006/bibliography"/>
   </ds:schemaRefs>

</xml_diff>